<commit_message>
Edited proposal and added some more details of the current plan.
</commit_message>
<xml_diff>
--- a/Project_Proposal.docx
+++ b/Project_Proposal.docx
@@ -28,64 +28,167 @@
     </w:p>
     <w:p>
       <w:pPr>
-        <w:pStyle w:val="Heading1"/>
+        <w:jc w:val="center"/>
       </w:pPr>
       <w:r>
-        <w:t>Project Topic</w:t>
-      </w:r>
-    </w:p>
-    <w:p>
-      <w:r>
-        <w:t>The topic of our</w:t>
-      </w:r>
-      <w:r>
-        <w:t xml:space="preserve"> project will be A Comparison of Sorting Algorithms.</w:t>
+        <w:rPr>
+          <w:rStyle w:val="Heading1Char"/>
+        </w:rPr>
+        <w:t>A Comparison of Sorting Algorithms</w:t>
       </w:r>
     </w:p>
     <w:p>
       <w:pPr>
-        <w:pStyle w:val="Heading1"/>
+        <w:jc w:val="center"/>
       </w:pPr>
       <w:r>
-        <w:t>Implementation Language</w:t>
-      </w:r>
-    </w:p>
-    <w:p>
-      <w:r>
-        <w:t xml:space="preserve">The implementation language will be </w:t>
-      </w:r>
-      <w:r>
-        <w:t>Python</w:t>
-      </w:r>
-      <w:r>
-        <w:t>.</w:t>
+        <w:t>By Craig Meinschein and Brianna Buckner</w:t>
       </w:r>
     </w:p>
     <w:p>
       <w:pPr>
-        <w:pStyle w:val="Heading1"/>
+        <w:pStyle w:val="Heading2"/>
       </w:pPr>
       <w:r>
-        <w:t>Features</w:t>
+        <w:t>Project Description</w:t>
       </w:r>
     </w:p>
     <w:p>
       <w:r>
-        <w:t>We plan to implement Heapsort, Mergesort, and Quicksort, then use them to sort large lists of integers</w:t>
-      </w:r>
-      <w:r>
-        <w:t xml:space="preserve"> with varying levels of </w:t>
-      </w:r>
-      <w:r>
-        <w:t>pre-</w:t>
+        <w:t>For our project, w</w:t>
+      </w:r>
+      <w:r>
+        <w:t xml:space="preserve">e plan to implement </w:t>
+      </w:r>
+      <w:r>
+        <w:t xml:space="preserve">and evaluate the performance of three different sorting algorithms which are considered to be among the most efficient for sorting large lists of elements. The three algorithms that we are interested in are </w:t>
+      </w:r>
+      <w:r>
+        <w:t>Heapsort, Mergesort, and Quicksort</w:t>
+      </w:r>
+      <w:r>
+        <w:t>.</w:t>
+      </w:r>
+      <w:r>
+        <w:t xml:space="preserve"> We chose sorting algorithms as our topic because we </w:t>
+      </w:r>
+      <w:r>
+        <w:t xml:space="preserve">found </w:t>
       </w:r>
       <w:bookmarkStart w:id="0" w:name="_GoBack"/>
       <w:bookmarkEnd w:id="0"/>
       <w:r>
-        <w:t>sortedness</w:t>
-      </w:r>
-      <w:r>
-        <w:t>, then compare their time efficiency.</w:t>
+        <w:t xml:space="preserve">it the most interesting </w:t>
+      </w:r>
+      <w:r>
+        <w:t>out of the offered suggestions.</w:t>
+      </w:r>
+    </w:p>
+    <w:p>
+      <w:r>
+        <w:t xml:space="preserve">In order to thoroughly test the </w:t>
+      </w:r>
+      <w:r>
+        <w:t>time-</w:t>
+      </w:r>
+      <w:r>
+        <w:t>efficiency</w:t>
+      </w:r>
+      <w:r>
+        <w:t xml:space="preserve"> of these algorithms, we will prepare several</w:t>
+      </w:r>
+      <w:r>
+        <w:t xml:space="preserve"> small,</w:t>
+      </w:r>
+      <w:r>
+        <w:t xml:space="preserve"> large</w:t>
+      </w:r>
+      <w:r>
+        <w:t>, and very large</w:t>
+      </w:r>
+      <w:r>
+        <w:t xml:space="preserve"> </w:t>
+      </w:r>
+      <w:r>
+        <w:t xml:space="preserve">lists </w:t>
+      </w:r>
+      <w:r>
+        <w:t>of integers</w:t>
+      </w:r>
+      <w:r>
+        <w:t xml:space="preserve">. These lists will have </w:t>
+      </w:r>
+      <w:r>
+        <w:t xml:space="preserve">a variety of </w:t>
+      </w:r>
+      <w:r>
+        <w:t xml:space="preserve">characteristics </w:t>
+      </w:r>
+      <w:r>
+        <w:t xml:space="preserve">which </w:t>
+      </w:r>
+      <w:r>
+        <w:t>may</w:t>
+      </w:r>
+      <w:r>
+        <w:t xml:space="preserve"> </w:t>
+      </w:r>
+      <w:r>
+        <w:t>affect the performance of sorting</w:t>
+      </w:r>
+      <w:r>
+        <w:t xml:space="preserve">, such as </w:t>
+      </w:r>
+      <w:r>
+        <w:t xml:space="preserve">being </w:t>
+      </w:r>
+      <w:r>
+        <w:t xml:space="preserve">partially-sorted, reverse-sorted, </w:t>
+      </w:r>
+      <w:r>
+        <w:t xml:space="preserve">completely </w:t>
+      </w:r>
+      <w:r>
+        <w:t xml:space="preserve">random, and </w:t>
+      </w:r>
+      <w:r>
+        <w:t xml:space="preserve">having </w:t>
+      </w:r>
+      <w:r>
+        <w:t xml:space="preserve">many (or few) </w:t>
+      </w:r>
+      <w:r>
+        <w:t>duplicate elements</w:t>
+      </w:r>
+      <w:r>
+        <w:t xml:space="preserve">. </w:t>
+      </w:r>
+      <w:r>
+        <w:t xml:space="preserve">We will </w:t>
+      </w:r>
+      <w:r>
+        <w:t xml:space="preserve">then use </w:t>
+      </w:r>
+      <w:r>
+        <w:t xml:space="preserve">each algorithm to </w:t>
+      </w:r>
+      <w:r>
+        <w:t xml:space="preserve">sort </w:t>
+      </w:r>
+      <w:r>
+        <w:t xml:space="preserve">these </w:t>
+      </w:r>
+      <w:r>
+        <w:t xml:space="preserve">lists </w:t>
+      </w:r>
+      <w:r>
+        <w:t xml:space="preserve">while measuring the amount of time it takes </w:t>
+      </w:r>
+      <w:r>
+        <w:t>for each one to</w:t>
+      </w:r>
+      <w:r>
+        <w:t xml:space="preserve"> execute.</w:t>
       </w:r>
     </w:p>
     <w:p/>
@@ -282,6 +385,30 @@
       <w:szCs w:val="28"/>
     </w:rPr>
   </w:style>
+  <w:style w:type="paragraph" w:styleId="Heading2">
+    <w:name w:val="heading 2"/>
+    <w:basedOn w:val="Normal"/>
+    <w:next w:val="Normal"/>
+    <w:link w:val="Heading2Char"/>
+    <w:uiPriority w:val="9"/>
+    <w:unhideWhenUsed/>
+    <w:qFormat/>
+    <w:rsid w:val="00B03B86"/>
+    <w:pPr>
+      <w:keepNext/>
+      <w:keepLines/>
+      <w:spacing w:before="200" w:after="0"/>
+      <w:outlineLvl w:val="1"/>
+    </w:pPr>
+    <w:rPr>
+      <w:rFonts w:asciiTheme="majorHAnsi" w:eastAsiaTheme="majorEastAsia" w:hAnsiTheme="majorHAnsi" w:cstheme="majorBidi"/>
+      <w:b/>
+      <w:bCs/>
+      <w:color w:val="4F81BD" w:themeColor="accent1"/>
+      <w:sz w:val="26"/>
+      <w:szCs w:val="26"/>
+    </w:rPr>
+  </w:style>
   <w:style w:type="character" w:default="1" w:styleId="DefaultParagraphFont">
     <w:name w:val="Default Paragraph Font"/>
     <w:uiPriority w:val="1"/>
@@ -322,6 +449,21 @@
       <w:color w:val="365F91" w:themeColor="accent1" w:themeShade="BF"/>
       <w:sz w:val="28"/>
       <w:szCs w:val="28"/>
+    </w:rPr>
+  </w:style>
+  <w:style w:type="character" w:customStyle="1" w:styleId="Heading2Char">
+    <w:name w:val="Heading 2 Char"/>
+    <w:basedOn w:val="DefaultParagraphFont"/>
+    <w:link w:val="Heading2"/>
+    <w:uiPriority w:val="9"/>
+    <w:rsid w:val="00B03B86"/>
+    <w:rPr>
+      <w:rFonts w:asciiTheme="majorHAnsi" w:eastAsiaTheme="majorEastAsia" w:hAnsiTheme="majorHAnsi" w:cstheme="majorBidi"/>
+      <w:b/>
+      <w:bCs/>
+      <w:color w:val="4F81BD" w:themeColor="accent1"/>
+      <w:sz w:val="26"/>
+      <w:szCs w:val="26"/>
     </w:rPr>
   </w:style>
 </w:styles>
@@ -510,6 +652,30 @@
       <w:szCs w:val="28"/>
     </w:rPr>
   </w:style>
+  <w:style w:type="paragraph" w:styleId="Heading2">
+    <w:name w:val="heading 2"/>
+    <w:basedOn w:val="Normal"/>
+    <w:next w:val="Normal"/>
+    <w:link w:val="Heading2Char"/>
+    <w:uiPriority w:val="9"/>
+    <w:unhideWhenUsed/>
+    <w:qFormat/>
+    <w:rsid w:val="00B03B86"/>
+    <w:pPr>
+      <w:keepNext/>
+      <w:keepLines/>
+      <w:spacing w:before="200" w:after="0"/>
+      <w:outlineLvl w:val="1"/>
+    </w:pPr>
+    <w:rPr>
+      <w:rFonts w:asciiTheme="majorHAnsi" w:eastAsiaTheme="majorEastAsia" w:hAnsiTheme="majorHAnsi" w:cstheme="majorBidi"/>
+      <w:b/>
+      <w:bCs/>
+      <w:color w:val="4F81BD" w:themeColor="accent1"/>
+      <w:sz w:val="26"/>
+      <w:szCs w:val="26"/>
+    </w:rPr>
+  </w:style>
   <w:style w:type="character" w:default="1" w:styleId="DefaultParagraphFont">
     <w:name w:val="Default Paragraph Font"/>
     <w:uiPriority w:val="1"/>
@@ -550,6 +716,21 @@
       <w:color w:val="365F91" w:themeColor="accent1" w:themeShade="BF"/>
       <w:sz w:val="28"/>
       <w:szCs w:val="28"/>
+    </w:rPr>
+  </w:style>
+  <w:style w:type="character" w:customStyle="1" w:styleId="Heading2Char">
+    <w:name w:val="Heading 2 Char"/>
+    <w:basedOn w:val="DefaultParagraphFont"/>
+    <w:link w:val="Heading2"/>
+    <w:uiPriority w:val="9"/>
+    <w:rsid w:val="00B03B86"/>
+    <w:rPr>
+      <w:rFonts w:asciiTheme="majorHAnsi" w:eastAsiaTheme="majorEastAsia" w:hAnsiTheme="majorHAnsi" w:cstheme="majorBidi"/>
+      <w:b/>
+      <w:bCs/>
+      <w:color w:val="4F81BD" w:themeColor="accent1"/>
+      <w:sz w:val="26"/>
+      <w:szCs w:val="26"/>
     </w:rPr>
   </w:style>
 </w:styles>

</xml_diff>

<commit_message>
More stuff. Got most everything except a list of features and time plan.
</commit_message>
<xml_diff>
--- a/Project_Proposal.docx
+++ b/Project_Proposal.docx
@@ -7,8 +7,13 @@
         <w:jc w:val="right"/>
       </w:pPr>
       <w:r>
-        <w:t>Craig Meinschein</w:t>
-      </w:r>
+        <w:t xml:space="preserve">Craig </w:t>
+      </w:r>
+      <w:proofErr w:type="spellStart"/>
+      <w:r>
+        <w:t>Meinschein</w:t>
+      </w:r>
+      <w:proofErr w:type="spellEnd"/>
     </w:p>
     <w:p>
       <w:pPr>
@@ -23,8 +28,13 @@
         <w:jc w:val="right"/>
       </w:pPr>
       <w:r>
-        <w:t>CS 350 Project Proposal</w:t>
-      </w:r>
+        <w:t xml:space="preserve">CS 350 Project </w:t>
+      </w:r>
+      <w:proofErr w:type="gramStart"/>
+      <w:r>
+        <w:t>Proposal</w:t>
+      </w:r>
+      <w:proofErr w:type="gramEnd"/>
     </w:p>
     <w:p>
       <w:pPr>
@@ -42,7 +52,15 @@
         <w:jc w:val="center"/>
       </w:pPr>
       <w:r>
-        <w:t>By Craig Meinschein and Brianna Buckner</w:t>
+        <w:t xml:space="preserve">By Craig </w:t>
+      </w:r>
+      <w:proofErr w:type="spellStart"/>
+      <w:r>
+        <w:t>Meinschein</w:t>
+      </w:r>
+      <w:proofErr w:type="spellEnd"/>
+      <w:r>
+        <w:t xml:space="preserve"> and Brianna Buckner</w:t>
       </w:r>
     </w:p>
     <w:p>
@@ -63,8 +81,21 @@
       <w:r>
         <w:t xml:space="preserve">and evaluate the performance of three different sorting algorithms which are considered to be among the most efficient for sorting large lists of elements. The three algorithms that we are interested in are </w:t>
       </w:r>
-      <w:r>
-        <w:t>Heapsort, Mergesort, and Quicksort</w:t>
+      <w:proofErr w:type="spellStart"/>
+      <w:r>
+        <w:t>Heapsort</w:t>
+      </w:r>
+      <w:proofErr w:type="spellEnd"/>
+      <w:r>
+        <w:t xml:space="preserve">, </w:t>
+      </w:r>
+      <w:proofErr w:type="spellStart"/>
+      <w:r>
+        <w:t>Mergesort</w:t>
+      </w:r>
+      <w:proofErr w:type="spellEnd"/>
+      <w:r>
+        <w:t>, and Quicksort</w:t>
       </w:r>
       <w:r>
         <w:t>.</w:t>
@@ -75,120 +106,231 @@
       <w:r>
         <w:t xml:space="preserve">found </w:t>
       </w:r>
+      <w:r>
+        <w:t xml:space="preserve">it the most interesting </w:t>
+      </w:r>
+      <w:r>
+        <w:t>out of the offered suggestions.</w:t>
+      </w:r>
+    </w:p>
+    <w:p>
+      <w:r>
+        <w:t>Our plan for collaborating as a group on this project is to</w:t>
+      </w:r>
+      <w:r>
+        <w:t xml:space="preserve"> create a shared </w:t>
+      </w:r>
+      <w:proofErr w:type="spellStart"/>
+      <w:r>
+        <w:t>G</w:t>
+      </w:r>
+      <w:r>
+        <w:t>it</w:t>
+      </w:r>
+      <w:proofErr w:type="spellEnd"/>
+      <w:r>
+        <w:t xml:space="preserve"> repository for holding protecting our code. We w</w:t>
+      </w:r>
+      <w:r>
+        <w:t>i</w:t>
+      </w:r>
+      <w:r>
+        <w:t>ll</w:t>
+      </w:r>
+      <w:r>
+        <w:t xml:space="preserve"> divide the sorting algorithms among us and implement them independently </w:t>
+      </w:r>
+      <w:r>
+        <w:t xml:space="preserve">along with their tests, in order to </w:t>
+      </w:r>
+      <w:r>
+        <w:t>parallelize our development. W</w:t>
+      </w:r>
+      <w:r>
+        <w:t xml:space="preserve">e will review each other’s code in our </w:t>
+      </w:r>
+      <w:proofErr w:type="spellStart"/>
+      <w:r>
+        <w:t>G</w:t>
+      </w:r>
+      <w:r>
+        <w:t>it</w:t>
+      </w:r>
+      <w:proofErr w:type="spellEnd"/>
+      <w:r>
+        <w:t xml:space="preserve"> repository as it is being developed, and after it is finished.</w:t>
+      </w:r>
+    </w:p>
+    <w:p>
+      <w:pPr>
+        <w:pStyle w:val="Heading2"/>
+      </w:pPr>
+      <w:r>
+        <w:t xml:space="preserve">Implementation </w:t>
+      </w:r>
+      <w:r>
+        <w:t>Details</w:t>
+      </w:r>
+    </w:p>
+    <w:p>
+      <w:r>
+        <w:t xml:space="preserve">In order to thoroughly test the </w:t>
+      </w:r>
+      <w:r>
+        <w:t>time-</w:t>
+      </w:r>
+      <w:r>
+        <w:t>efficiency</w:t>
+      </w:r>
+      <w:r>
+        <w:t xml:space="preserve"> of these algorithms, we will prepare several</w:t>
+      </w:r>
+      <w:r>
+        <w:t xml:space="preserve"> small,</w:t>
+      </w:r>
+      <w:r>
+        <w:t xml:space="preserve"> large</w:t>
+      </w:r>
+      <w:r>
+        <w:t>, and very large</w:t>
+      </w:r>
+      <w:r>
+        <w:t xml:space="preserve"> </w:t>
+      </w:r>
+      <w:r>
+        <w:t xml:space="preserve">lists </w:t>
+      </w:r>
+      <w:r>
+        <w:t>of integers</w:t>
+      </w:r>
+      <w:r>
+        <w:t xml:space="preserve">. These lists will have </w:t>
+      </w:r>
+      <w:r>
+        <w:t xml:space="preserve">a variety of </w:t>
+      </w:r>
+      <w:r>
+        <w:t xml:space="preserve">characteristics </w:t>
+      </w:r>
+      <w:r>
+        <w:t xml:space="preserve">which </w:t>
+      </w:r>
+      <w:r>
+        <w:t>may</w:t>
+      </w:r>
+      <w:r>
+        <w:t xml:space="preserve"> </w:t>
+      </w:r>
+      <w:r>
+        <w:t>affect the performance of sorting</w:t>
+      </w:r>
+      <w:r>
+        <w:t xml:space="preserve">, such as </w:t>
+      </w:r>
+      <w:r>
+        <w:t xml:space="preserve">being </w:t>
+      </w:r>
+      <w:r>
+        <w:t xml:space="preserve">partially-sorted, reverse-sorted, </w:t>
+      </w:r>
+      <w:r>
+        <w:t xml:space="preserve">completely </w:t>
+      </w:r>
+      <w:r>
+        <w:t xml:space="preserve">random, and </w:t>
+      </w:r>
+      <w:r>
+        <w:t xml:space="preserve">having </w:t>
+      </w:r>
+      <w:r>
+        <w:t xml:space="preserve">many (or few) </w:t>
+      </w:r>
+      <w:r>
+        <w:t>duplicate elements</w:t>
+      </w:r>
+      <w:r>
+        <w:t xml:space="preserve">. </w:t>
+      </w:r>
+      <w:r>
+        <w:t xml:space="preserve">We will </w:t>
+      </w:r>
+      <w:r>
+        <w:t xml:space="preserve">then use </w:t>
+      </w:r>
+      <w:r>
+        <w:t xml:space="preserve">each algorithm to </w:t>
+      </w:r>
+      <w:r>
+        <w:t xml:space="preserve">sort </w:t>
+      </w:r>
+      <w:r>
+        <w:t xml:space="preserve">these </w:t>
+      </w:r>
+      <w:r>
+        <w:t xml:space="preserve">lists </w:t>
+      </w:r>
+      <w:r>
+        <w:t xml:space="preserve">while measuring the amount of time it takes </w:t>
+      </w:r>
+      <w:r>
+        <w:t>for each one to</w:t>
+      </w:r>
+      <w:r>
+        <w:t xml:space="preserve"> execute.</w:t>
+      </w:r>
+      <w:r>
+        <w:t xml:space="preserve"> We will then perform an analysis of the data we gather and compare raw execution times among the algorithms, and proportional time with respect to the number of elements</w:t>
+      </w:r>
+      <w:r>
+        <w:t>,</w:t>
+      </w:r>
+      <w:r>
+        <w:t xml:space="preserve"> to see if the numbers approximate </w:t>
+      </w:r>
+      <w:r>
+        <w:t xml:space="preserve">the </w:t>
+      </w:r>
+      <w:r>
+        <w:t>expected efficiency</w:t>
+      </w:r>
+      <w:r>
+        <w:t>.</w:t>
+      </w:r>
+    </w:p>
+    <w:p>
+      <w:r>
+        <w:t>Our implementation language will be Python.</w:t>
+      </w:r>
+      <w:r>
+        <w:t xml:space="preserve"> We chose Python because it is easier to write code in, which means we can focus on </w:t>
+      </w:r>
+      <w:r>
+        <w:t>ensuring that our implementation is correct and writing a wide variety of tests.</w:t>
+      </w:r>
+    </w:p>
+    <w:p>
+      <w:pPr>
+        <w:pStyle w:val="Heading2"/>
+      </w:pPr>
       <w:bookmarkStart w:id="0" w:name="_GoBack"/>
       <w:bookmarkEnd w:id="0"/>
       <w:r>
-        <w:t xml:space="preserve">it the most interesting </w:t>
-      </w:r>
-      <w:r>
-        <w:t>out of the offered suggestions.</w:t>
-      </w:r>
-    </w:p>
-    <w:p>
-      <w:r>
-        <w:t xml:space="preserve">In order to thoroughly test the </w:t>
-      </w:r>
-      <w:r>
-        <w:t>time-</w:t>
-      </w:r>
-      <w:r>
-        <w:t>efficiency</w:t>
-      </w:r>
-      <w:r>
-        <w:t xml:space="preserve"> of these algorithms, we will prepare several</w:t>
-      </w:r>
-      <w:r>
-        <w:t xml:space="preserve"> small,</w:t>
-      </w:r>
-      <w:r>
-        <w:t xml:space="preserve"> large</w:t>
-      </w:r>
-      <w:r>
-        <w:t>, and very large</w:t>
-      </w:r>
-      <w:r>
-        <w:t xml:space="preserve"> </w:t>
-      </w:r>
-      <w:r>
-        <w:t xml:space="preserve">lists </w:t>
-      </w:r>
-      <w:r>
-        <w:t>of integers</w:t>
-      </w:r>
-      <w:r>
-        <w:t xml:space="preserve">. These lists will have </w:t>
-      </w:r>
-      <w:r>
-        <w:t xml:space="preserve">a variety of </w:t>
-      </w:r>
-      <w:r>
-        <w:t xml:space="preserve">characteristics </w:t>
-      </w:r>
-      <w:r>
-        <w:t xml:space="preserve">which </w:t>
-      </w:r>
-      <w:r>
-        <w:t>may</w:t>
-      </w:r>
-      <w:r>
-        <w:t xml:space="preserve"> </w:t>
-      </w:r>
-      <w:r>
-        <w:t>affect the performance of sorting</w:t>
-      </w:r>
-      <w:r>
-        <w:t xml:space="preserve">, such as </w:t>
-      </w:r>
-      <w:r>
-        <w:t xml:space="preserve">being </w:t>
-      </w:r>
-      <w:r>
-        <w:t xml:space="preserve">partially-sorted, reverse-sorted, </w:t>
-      </w:r>
-      <w:r>
-        <w:t xml:space="preserve">completely </w:t>
-      </w:r>
-      <w:r>
-        <w:t xml:space="preserve">random, and </w:t>
-      </w:r>
-      <w:r>
-        <w:t xml:space="preserve">having </w:t>
-      </w:r>
-      <w:r>
-        <w:t xml:space="preserve">many (or few) </w:t>
-      </w:r>
-      <w:r>
-        <w:t>duplicate elements</w:t>
-      </w:r>
-      <w:r>
-        <w:t xml:space="preserve">. </w:t>
-      </w:r>
-      <w:r>
-        <w:t xml:space="preserve">We will </w:t>
-      </w:r>
-      <w:r>
-        <w:t xml:space="preserve">then use </w:t>
-      </w:r>
-      <w:r>
-        <w:t xml:space="preserve">each algorithm to </w:t>
-      </w:r>
-      <w:r>
-        <w:t xml:space="preserve">sort </w:t>
-      </w:r>
-      <w:r>
-        <w:t xml:space="preserve">these </w:t>
-      </w:r>
-      <w:r>
-        <w:t xml:space="preserve">lists </w:t>
-      </w:r>
-      <w:r>
-        <w:t xml:space="preserve">while measuring the amount of time it takes </w:t>
-      </w:r>
-      <w:r>
-        <w:t>for each one to</w:t>
-      </w:r>
-      <w:r>
-        <w:t xml:space="preserve"> execute.</w:t>
+        <w:t>Time Plan</w:t>
+      </w:r>
+    </w:p>
+    <w:p>
+      <w:r>
+        <w:t>Week of 23rd May</w:t>
+      </w:r>
+    </w:p>
+    <w:p>
+      <w:r>
+        <w:t>Week of 30th May</w:t>
+      </w:r>
+    </w:p>
+    <w:p>
+      <w:r>
+        <w:t>Week of 6th June</w:t>
       </w:r>
     </w:p>
     <w:p/>

</xml_diff>

<commit_message>
Came up with a timeline.
</commit_message>
<xml_diff>
--- a/Project_Proposal.docx
+++ b/Project_Proposal.docx
@@ -7,13 +7,8 @@
         <w:jc w:val="right"/>
       </w:pPr>
       <w:r>
-        <w:t xml:space="preserve">Craig </w:t>
-      </w:r>
-      <w:proofErr w:type="spellStart"/>
-      <w:r>
-        <w:t>Meinschein</w:t>
-      </w:r>
-      <w:proofErr w:type="spellEnd"/>
+        <w:t>Craig Meinschein</w:t>
+      </w:r>
     </w:p>
     <w:p>
       <w:pPr>
@@ -28,13 +23,8 @@
         <w:jc w:val="right"/>
       </w:pPr>
       <w:r>
-        <w:t xml:space="preserve">CS 350 Project </w:t>
-      </w:r>
-      <w:proofErr w:type="gramStart"/>
-      <w:r>
-        <w:t>Proposal</w:t>
-      </w:r>
-      <w:proofErr w:type="gramEnd"/>
+        <w:t>CS 350 Project Proposal</w:t>
+      </w:r>
     </w:p>
     <w:p>
       <w:pPr>
@@ -52,15 +42,7 @@
         <w:jc w:val="center"/>
       </w:pPr>
       <w:r>
-        <w:t xml:space="preserve">By Craig </w:t>
-      </w:r>
-      <w:proofErr w:type="spellStart"/>
-      <w:r>
-        <w:t>Meinschein</w:t>
-      </w:r>
-      <w:proofErr w:type="spellEnd"/>
-      <w:r>
-        <w:t xml:space="preserve"> and Brianna Buckner</w:t>
+        <w:t>By Craig Meinschein and Brianna Buckner</w:t>
       </w:r>
     </w:p>
     <w:p>
@@ -81,21 +63,8 @@
       <w:r>
         <w:t xml:space="preserve">and evaluate the performance of three different sorting algorithms which are considered to be among the most efficient for sorting large lists of elements. The three algorithms that we are interested in are </w:t>
       </w:r>
-      <w:proofErr w:type="spellStart"/>
-      <w:r>
-        <w:t>Heapsort</w:t>
-      </w:r>
-      <w:proofErr w:type="spellEnd"/>
-      <w:r>
-        <w:t xml:space="preserve">, </w:t>
-      </w:r>
-      <w:proofErr w:type="spellStart"/>
-      <w:r>
-        <w:t>Mergesort</w:t>
-      </w:r>
-      <w:proofErr w:type="spellEnd"/>
-      <w:r>
-        <w:t>, and Quicksort</w:t>
+      <w:r>
+        <w:t>Heapsort, Mergesort, and Quicksort</w:t>
       </w:r>
       <w:r>
         <w:t>.</w:t>
@@ -120,16 +89,11 @@
       <w:r>
         <w:t xml:space="preserve"> create a shared </w:t>
       </w:r>
-      <w:proofErr w:type="spellStart"/>
       <w:r>
         <w:t>G</w:t>
       </w:r>
       <w:r>
-        <w:t>it</w:t>
-      </w:r>
-      <w:proofErr w:type="spellEnd"/>
-      <w:r>
-        <w:t xml:space="preserve"> repository for holding protecting our code. We w</w:t>
+        <w:t>it repository for holding protecting our code. We w</w:t>
       </w:r>
       <w:r>
         <w:t>i</w:t>
@@ -141,7 +105,10 @@
         <w:t xml:space="preserve"> divide the sorting algorithms among us and implement them independently </w:t>
       </w:r>
       <w:r>
-        <w:t xml:space="preserve">along with their tests, in order to </w:t>
+        <w:t>as much as possible</w:t>
+      </w:r>
+      <w:r>
+        <w:t xml:space="preserve">, in order to </w:t>
       </w:r>
       <w:r>
         <w:t>parallelize our development. W</w:t>
@@ -149,16 +116,17 @@
       <w:r>
         <w:t xml:space="preserve">e will review each other’s code in our </w:t>
       </w:r>
-      <w:proofErr w:type="spellStart"/>
       <w:r>
         <w:t>G</w:t>
       </w:r>
       <w:r>
-        <w:t>it</w:t>
-      </w:r>
-      <w:proofErr w:type="spellEnd"/>
-      <w:r>
-        <w:t xml:space="preserve"> repository as it is being developed, and after it is finished.</w:t>
+        <w:t xml:space="preserve">it repository as it is being developed, and after </w:t>
+      </w:r>
+      <w:r>
+        <w:t>each algorithm’s implementation is</w:t>
+      </w:r>
+      <w:r>
+        <w:t xml:space="preserve"> finished.</w:t>
       </w:r>
     </w:p>
     <w:p>
@@ -312,28 +280,186 @@
       <w:pPr>
         <w:pStyle w:val="Heading2"/>
       </w:pPr>
+      <w:r>
+        <w:t>Time</w:t>
+      </w:r>
+      <w:r>
+        <w:t>line</w:t>
+      </w:r>
+    </w:p>
+    <w:p>
+      <w:r>
+        <w:t>Our pla</w:t>
+      </w:r>
+      <w:r>
+        <w:t>nned timeline is as follows:</w:t>
+      </w:r>
       <w:bookmarkStart w:id="0" w:name="_GoBack"/>
       <w:bookmarkEnd w:id="0"/>
-      <w:r>
-        <w:t>Time Plan</w:t>
-      </w:r>
-    </w:p>
-    <w:p>
+    </w:p>
+    <w:p>
+      <w:pPr>
+        <w:pStyle w:val="Heading3"/>
+      </w:pPr>
       <w:r>
         <w:t>Week of 23rd May</w:t>
       </w:r>
     </w:p>
     <w:p>
+      <w:pPr>
+        <w:pStyle w:val="ListParagraph"/>
+        <w:numPr>
+          <w:ilvl w:val="0"/>
+          <w:numId w:val="1"/>
+        </w:numPr>
+      </w:pPr>
+      <w:r>
+        <w:t>Implement Mergesort</w:t>
+      </w:r>
+      <w:r>
+        <w:t xml:space="preserve"> and verify correctness</w:t>
+      </w:r>
+      <w:r>
+        <w:t>.</w:t>
+      </w:r>
+    </w:p>
+    <w:p>
+      <w:pPr>
+        <w:pStyle w:val="ListParagraph"/>
+        <w:numPr>
+          <w:ilvl w:val="0"/>
+          <w:numId w:val="1"/>
+        </w:numPr>
+      </w:pPr>
+      <w:r>
+        <w:t>Assemble/generate test data to be sorting.</w:t>
+      </w:r>
+    </w:p>
+    <w:p>
+      <w:pPr>
+        <w:pStyle w:val="ListParagraph"/>
+        <w:numPr>
+          <w:ilvl w:val="0"/>
+          <w:numId w:val="1"/>
+        </w:numPr>
+      </w:pPr>
+      <w:r>
+        <w:t>Implement code to collect metrics and data about execution time</w:t>
+      </w:r>
+      <w:r>
+        <w:t xml:space="preserve"> in Mergesort</w:t>
+      </w:r>
+      <w:r>
+        <w:t>.</w:t>
+      </w:r>
+    </w:p>
+    <w:p>
+      <w:pPr>
+        <w:pStyle w:val="Heading3"/>
+      </w:pPr>
       <w:r>
         <w:t>Week of 30th May</w:t>
       </w:r>
     </w:p>
     <w:p>
+      <w:pPr>
+        <w:pStyle w:val="ListParagraph"/>
+        <w:numPr>
+          <w:ilvl w:val="0"/>
+          <w:numId w:val="2"/>
+        </w:numPr>
+      </w:pPr>
+      <w:r>
+        <w:t>Implement Quicksort</w:t>
+      </w:r>
+      <w:r>
+        <w:t xml:space="preserve"> </w:t>
+      </w:r>
+      <w:r>
+        <w:t>and verify correctness</w:t>
+      </w:r>
+      <w:r>
+        <w:t>.</w:t>
+      </w:r>
+    </w:p>
+    <w:p>
+      <w:pPr>
+        <w:pStyle w:val="ListParagraph"/>
+        <w:numPr>
+          <w:ilvl w:val="0"/>
+          <w:numId w:val="2"/>
+        </w:numPr>
+      </w:pPr>
+      <w:r>
+        <w:t>Implement Heapsort</w:t>
+      </w:r>
+      <w:r>
+        <w:t xml:space="preserve"> </w:t>
+      </w:r>
+      <w:r>
+        <w:t>and verify correctness</w:t>
+      </w:r>
+      <w:r>
+        <w:t>.</w:t>
+      </w:r>
+    </w:p>
+    <w:p>
+      <w:pPr>
+        <w:pStyle w:val="ListParagraph"/>
+        <w:numPr>
+          <w:ilvl w:val="0"/>
+          <w:numId w:val="2"/>
+        </w:numPr>
+      </w:pPr>
+      <w:r>
+        <w:lastRenderedPageBreak/>
+        <w:t>Implement code to collect metrics and data about execution time in Heapsort and Quicksort.</w:t>
+      </w:r>
+    </w:p>
+    <w:p>
+      <w:pPr>
+        <w:pStyle w:val="Heading3"/>
+      </w:pPr>
       <w:r>
         <w:t>Week of 6th June</w:t>
       </w:r>
     </w:p>
-    <w:p/>
+    <w:p>
+      <w:pPr>
+        <w:pStyle w:val="ListParagraph"/>
+        <w:numPr>
+          <w:ilvl w:val="0"/>
+          <w:numId w:val="4"/>
+        </w:numPr>
+      </w:pPr>
+      <w:r>
+        <w:t>Final code review and optimization.</w:t>
+      </w:r>
+    </w:p>
+    <w:p>
+      <w:pPr>
+        <w:pStyle w:val="ListParagraph"/>
+        <w:numPr>
+          <w:ilvl w:val="0"/>
+          <w:numId w:val="4"/>
+        </w:numPr>
+      </w:pPr>
+      <w:r>
+        <w:t>Run each sorting algorithm and gather data.</w:t>
+      </w:r>
+    </w:p>
+    <w:p>
+      <w:pPr>
+        <w:pStyle w:val="ListParagraph"/>
+        <w:numPr>
+          <w:ilvl w:val="0"/>
+          <w:numId w:val="4"/>
+        </w:numPr>
+      </w:pPr>
+      <w:r>
+        <w:t>Analyze data and write report.</w:t>
+      </w:r>
+    </w:p>
     <w:sectPr>
       <w:pgSz w:w="12240" w:h="15840"/>
       <w:pgMar w:top="1440" w:right="1440" w:bottom="1440" w:left="1440" w:header="720" w:footer="720" w:gutter="0"/>
@@ -342,6 +468,475 @@
     </w:sectPr>
   </w:body>
 </w:document>
+</file>
+
+<file path=word/numbering.xml><?xml version="1.0" encoding="utf-8"?>
+<w:numbering xmlns:wpc="http://schemas.microsoft.com/office/word/2010/wordprocessingCanvas" xmlns:mc="http://schemas.openxmlformats.org/markup-compatibility/2006" xmlns:o="urn:schemas-microsoft-com:office:office" xmlns:r="http://schemas.openxmlformats.org/officeDocument/2006/relationships" xmlns:m="http://schemas.openxmlformats.org/officeDocument/2006/math" xmlns:v="urn:schemas-microsoft-com:vml" xmlns:wp14="http://schemas.microsoft.com/office/word/2010/wordprocessingDrawing" xmlns:wp="http://schemas.openxmlformats.org/drawingml/2006/wordprocessingDrawing" xmlns:w10="urn:schemas-microsoft-com:office:word" xmlns:w="http://schemas.openxmlformats.org/wordprocessingml/2006/main" xmlns:w14="http://schemas.microsoft.com/office/word/2010/wordml" xmlns:wpg="http://schemas.microsoft.com/office/word/2010/wordprocessingGroup" xmlns:wpi="http://schemas.microsoft.com/office/word/2010/wordprocessingInk" xmlns:wne="http://schemas.microsoft.com/office/word/2006/wordml" xmlns:wps="http://schemas.microsoft.com/office/word/2010/wordprocessingShape" mc:Ignorable="w14 wp14">
+  <w:abstractNum w:abstractNumId="0">
+    <w:nsid w:val="1BE30CB5"/>
+    <w:multiLevelType w:val="hybridMultilevel"/>
+    <w:tmpl w:val="53BA6F80"/>
+    <w:lvl w:ilvl="0" w:tplc="04090001">
+      <w:start w:val="1"/>
+      <w:numFmt w:val="bullet"/>
+      <w:lvlText w:val=""/>
+      <w:lvlJc w:val="left"/>
+      <w:pPr>
+        <w:ind w:left="720" w:hanging="360"/>
+      </w:pPr>
+      <w:rPr>
+        <w:rFonts w:ascii="Symbol" w:hAnsi="Symbol" w:hint="default"/>
+      </w:rPr>
+    </w:lvl>
+    <w:lvl w:ilvl="1" w:tplc="04090003" w:tentative="1">
+      <w:start w:val="1"/>
+      <w:numFmt w:val="bullet"/>
+      <w:lvlText w:val="o"/>
+      <w:lvlJc w:val="left"/>
+      <w:pPr>
+        <w:ind w:left="1440" w:hanging="360"/>
+      </w:pPr>
+      <w:rPr>
+        <w:rFonts w:ascii="Courier New" w:hAnsi="Courier New" w:cs="Courier New" w:hint="default"/>
+      </w:rPr>
+    </w:lvl>
+    <w:lvl w:ilvl="2" w:tplc="04090005" w:tentative="1">
+      <w:start w:val="1"/>
+      <w:numFmt w:val="bullet"/>
+      <w:lvlText w:val=""/>
+      <w:lvlJc w:val="left"/>
+      <w:pPr>
+        <w:ind w:left="2160" w:hanging="360"/>
+      </w:pPr>
+      <w:rPr>
+        <w:rFonts w:ascii="Wingdings" w:hAnsi="Wingdings" w:hint="default"/>
+      </w:rPr>
+    </w:lvl>
+    <w:lvl w:ilvl="3" w:tplc="04090001" w:tentative="1">
+      <w:start w:val="1"/>
+      <w:numFmt w:val="bullet"/>
+      <w:lvlText w:val=""/>
+      <w:lvlJc w:val="left"/>
+      <w:pPr>
+        <w:ind w:left="2880" w:hanging="360"/>
+      </w:pPr>
+      <w:rPr>
+        <w:rFonts w:ascii="Symbol" w:hAnsi="Symbol" w:hint="default"/>
+      </w:rPr>
+    </w:lvl>
+    <w:lvl w:ilvl="4" w:tplc="04090003" w:tentative="1">
+      <w:start w:val="1"/>
+      <w:numFmt w:val="bullet"/>
+      <w:lvlText w:val="o"/>
+      <w:lvlJc w:val="left"/>
+      <w:pPr>
+        <w:ind w:left="3600" w:hanging="360"/>
+      </w:pPr>
+      <w:rPr>
+        <w:rFonts w:ascii="Courier New" w:hAnsi="Courier New" w:cs="Courier New" w:hint="default"/>
+      </w:rPr>
+    </w:lvl>
+    <w:lvl w:ilvl="5" w:tplc="04090005" w:tentative="1">
+      <w:start w:val="1"/>
+      <w:numFmt w:val="bullet"/>
+      <w:lvlText w:val=""/>
+      <w:lvlJc w:val="left"/>
+      <w:pPr>
+        <w:ind w:left="4320" w:hanging="360"/>
+      </w:pPr>
+      <w:rPr>
+        <w:rFonts w:ascii="Wingdings" w:hAnsi="Wingdings" w:hint="default"/>
+      </w:rPr>
+    </w:lvl>
+    <w:lvl w:ilvl="6" w:tplc="04090001" w:tentative="1">
+      <w:start w:val="1"/>
+      <w:numFmt w:val="bullet"/>
+      <w:lvlText w:val=""/>
+      <w:lvlJc w:val="left"/>
+      <w:pPr>
+        <w:ind w:left="5040" w:hanging="360"/>
+      </w:pPr>
+      <w:rPr>
+        <w:rFonts w:ascii="Symbol" w:hAnsi="Symbol" w:hint="default"/>
+      </w:rPr>
+    </w:lvl>
+    <w:lvl w:ilvl="7" w:tplc="04090003" w:tentative="1">
+      <w:start w:val="1"/>
+      <w:numFmt w:val="bullet"/>
+      <w:lvlText w:val="o"/>
+      <w:lvlJc w:val="left"/>
+      <w:pPr>
+        <w:ind w:left="5760" w:hanging="360"/>
+      </w:pPr>
+      <w:rPr>
+        <w:rFonts w:ascii="Courier New" w:hAnsi="Courier New" w:cs="Courier New" w:hint="default"/>
+      </w:rPr>
+    </w:lvl>
+    <w:lvl w:ilvl="8" w:tplc="04090005" w:tentative="1">
+      <w:start w:val="1"/>
+      <w:numFmt w:val="bullet"/>
+      <w:lvlText w:val=""/>
+      <w:lvlJc w:val="left"/>
+      <w:pPr>
+        <w:ind w:left="6480" w:hanging="360"/>
+      </w:pPr>
+      <w:rPr>
+        <w:rFonts w:ascii="Wingdings" w:hAnsi="Wingdings" w:hint="default"/>
+      </w:rPr>
+    </w:lvl>
+  </w:abstractNum>
+  <w:abstractNum w:abstractNumId="1">
+    <w:nsid w:val="1E2C39DD"/>
+    <w:multiLevelType w:val="hybridMultilevel"/>
+    <w:tmpl w:val="37BCADEC"/>
+    <w:lvl w:ilvl="0" w:tplc="04090001">
+      <w:start w:val="1"/>
+      <w:numFmt w:val="bullet"/>
+      <w:lvlText w:val=""/>
+      <w:lvlJc w:val="left"/>
+      <w:pPr>
+        <w:ind w:left="720" w:hanging="360"/>
+      </w:pPr>
+      <w:rPr>
+        <w:rFonts w:ascii="Symbol" w:hAnsi="Symbol" w:hint="default"/>
+      </w:rPr>
+    </w:lvl>
+    <w:lvl w:ilvl="1" w:tplc="04090003" w:tentative="1">
+      <w:start w:val="1"/>
+      <w:numFmt w:val="bullet"/>
+      <w:lvlText w:val="o"/>
+      <w:lvlJc w:val="left"/>
+      <w:pPr>
+        <w:ind w:left="1440" w:hanging="360"/>
+      </w:pPr>
+      <w:rPr>
+        <w:rFonts w:ascii="Courier New" w:hAnsi="Courier New" w:cs="Courier New" w:hint="default"/>
+      </w:rPr>
+    </w:lvl>
+    <w:lvl w:ilvl="2" w:tplc="04090005" w:tentative="1">
+      <w:start w:val="1"/>
+      <w:numFmt w:val="bullet"/>
+      <w:lvlText w:val=""/>
+      <w:lvlJc w:val="left"/>
+      <w:pPr>
+        <w:ind w:left="2160" w:hanging="360"/>
+      </w:pPr>
+      <w:rPr>
+        <w:rFonts w:ascii="Wingdings" w:hAnsi="Wingdings" w:hint="default"/>
+      </w:rPr>
+    </w:lvl>
+    <w:lvl w:ilvl="3" w:tplc="04090001" w:tentative="1">
+      <w:start w:val="1"/>
+      <w:numFmt w:val="bullet"/>
+      <w:lvlText w:val=""/>
+      <w:lvlJc w:val="left"/>
+      <w:pPr>
+        <w:ind w:left="2880" w:hanging="360"/>
+      </w:pPr>
+      <w:rPr>
+        <w:rFonts w:ascii="Symbol" w:hAnsi="Symbol" w:hint="default"/>
+      </w:rPr>
+    </w:lvl>
+    <w:lvl w:ilvl="4" w:tplc="04090003" w:tentative="1">
+      <w:start w:val="1"/>
+      <w:numFmt w:val="bullet"/>
+      <w:lvlText w:val="o"/>
+      <w:lvlJc w:val="left"/>
+      <w:pPr>
+        <w:ind w:left="3600" w:hanging="360"/>
+      </w:pPr>
+      <w:rPr>
+        <w:rFonts w:ascii="Courier New" w:hAnsi="Courier New" w:cs="Courier New" w:hint="default"/>
+      </w:rPr>
+    </w:lvl>
+    <w:lvl w:ilvl="5" w:tplc="04090005" w:tentative="1">
+      <w:start w:val="1"/>
+      <w:numFmt w:val="bullet"/>
+      <w:lvlText w:val=""/>
+      <w:lvlJc w:val="left"/>
+      <w:pPr>
+        <w:ind w:left="4320" w:hanging="360"/>
+      </w:pPr>
+      <w:rPr>
+        <w:rFonts w:ascii="Wingdings" w:hAnsi="Wingdings" w:hint="default"/>
+      </w:rPr>
+    </w:lvl>
+    <w:lvl w:ilvl="6" w:tplc="04090001" w:tentative="1">
+      <w:start w:val="1"/>
+      <w:numFmt w:val="bullet"/>
+      <w:lvlText w:val=""/>
+      <w:lvlJc w:val="left"/>
+      <w:pPr>
+        <w:ind w:left="5040" w:hanging="360"/>
+      </w:pPr>
+      <w:rPr>
+        <w:rFonts w:ascii="Symbol" w:hAnsi="Symbol" w:hint="default"/>
+      </w:rPr>
+    </w:lvl>
+    <w:lvl w:ilvl="7" w:tplc="04090003" w:tentative="1">
+      <w:start w:val="1"/>
+      <w:numFmt w:val="bullet"/>
+      <w:lvlText w:val="o"/>
+      <w:lvlJc w:val="left"/>
+      <w:pPr>
+        <w:ind w:left="5760" w:hanging="360"/>
+      </w:pPr>
+      <w:rPr>
+        <w:rFonts w:ascii="Courier New" w:hAnsi="Courier New" w:cs="Courier New" w:hint="default"/>
+      </w:rPr>
+    </w:lvl>
+    <w:lvl w:ilvl="8" w:tplc="04090005" w:tentative="1">
+      <w:start w:val="1"/>
+      <w:numFmt w:val="bullet"/>
+      <w:lvlText w:val=""/>
+      <w:lvlJc w:val="left"/>
+      <w:pPr>
+        <w:ind w:left="6480" w:hanging="360"/>
+      </w:pPr>
+      <w:rPr>
+        <w:rFonts w:ascii="Wingdings" w:hAnsi="Wingdings" w:hint="default"/>
+      </w:rPr>
+    </w:lvl>
+  </w:abstractNum>
+  <w:abstractNum w:abstractNumId="2">
+    <w:nsid w:val="41911AB6"/>
+    <w:multiLevelType w:val="hybridMultilevel"/>
+    <w:tmpl w:val="DFE4EC7A"/>
+    <w:lvl w:ilvl="0" w:tplc="04090001">
+      <w:start w:val="1"/>
+      <w:numFmt w:val="bullet"/>
+      <w:lvlText w:val=""/>
+      <w:lvlJc w:val="left"/>
+      <w:pPr>
+        <w:ind w:left="720" w:hanging="360"/>
+      </w:pPr>
+      <w:rPr>
+        <w:rFonts w:ascii="Symbol" w:hAnsi="Symbol" w:hint="default"/>
+      </w:rPr>
+    </w:lvl>
+    <w:lvl w:ilvl="1" w:tplc="04090003" w:tentative="1">
+      <w:start w:val="1"/>
+      <w:numFmt w:val="bullet"/>
+      <w:lvlText w:val="o"/>
+      <w:lvlJc w:val="left"/>
+      <w:pPr>
+        <w:ind w:left="1440" w:hanging="360"/>
+      </w:pPr>
+      <w:rPr>
+        <w:rFonts w:ascii="Courier New" w:hAnsi="Courier New" w:cs="Courier New" w:hint="default"/>
+      </w:rPr>
+    </w:lvl>
+    <w:lvl w:ilvl="2" w:tplc="04090005" w:tentative="1">
+      <w:start w:val="1"/>
+      <w:numFmt w:val="bullet"/>
+      <w:lvlText w:val=""/>
+      <w:lvlJc w:val="left"/>
+      <w:pPr>
+        <w:ind w:left="2160" w:hanging="360"/>
+      </w:pPr>
+      <w:rPr>
+        <w:rFonts w:ascii="Wingdings" w:hAnsi="Wingdings" w:hint="default"/>
+      </w:rPr>
+    </w:lvl>
+    <w:lvl w:ilvl="3" w:tplc="04090001" w:tentative="1">
+      <w:start w:val="1"/>
+      <w:numFmt w:val="bullet"/>
+      <w:lvlText w:val=""/>
+      <w:lvlJc w:val="left"/>
+      <w:pPr>
+        <w:ind w:left="2880" w:hanging="360"/>
+      </w:pPr>
+      <w:rPr>
+        <w:rFonts w:ascii="Symbol" w:hAnsi="Symbol" w:hint="default"/>
+      </w:rPr>
+    </w:lvl>
+    <w:lvl w:ilvl="4" w:tplc="04090003" w:tentative="1">
+      <w:start w:val="1"/>
+      <w:numFmt w:val="bullet"/>
+      <w:lvlText w:val="o"/>
+      <w:lvlJc w:val="left"/>
+      <w:pPr>
+        <w:ind w:left="3600" w:hanging="360"/>
+      </w:pPr>
+      <w:rPr>
+        <w:rFonts w:ascii="Courier New" w:hAnsi="Courier New" w:cs="Courier New" w:hint="default"/>
+      </w:rPr>
+    </w:lvl>
+    <w:lvl w:ilvl="5" w:tplc="04090005" w:tentative="1">
+      <w:start w:val="1"/>
+      <w:numFmt w:val="bullet"/>
+      <w:lvlText w:val=""/>
+      <w:lvlJc w:val="left"/>
+      <w:pPr>
+        <w:ind w:left="4320" w:hanging="360"/>
+      </w:pPr>
+      <w:rPr>
+        <w:rFonts w:ascii="Wingdings" w:hAnsi="Wingdings" w:hint="default"/>
+      </w:rPr>
+    </w:lvl>
+    <w:lvl w:ilvl="6" w:tplc="04090001" w:tentative="1">
+      <w:start w:val="1"/>
+      <w:numFmt w:val="bullet"/>
+      <w:lvlText w:val=""/>
+      <w:lvlJc w:val="left"/>
+      <w:pPr>
+        <w:ind w:left="5040" w:hanging="360"/>
+      </w:pPr>
+      <w:rPr>
+        <w:rFonts w:ascii="Symbol" w:hAnsi="Symbol" w:hint="default"/>
+      </w:rPr>
+    </w:lvl>
+    <w:lvl w:ilvl="7" w:tplc="04090003" w:tentative="1">
+      <w:start w:val="1"/>
+      <w:numFmt w:val="bullet"/>
+      <w:lvlText w:val="o"/>
+      <w:lvlJc w:val="left"/>
+      <w:pPr>
+        <w:ind w:left="5760" w:hanging="360"/>
+      </w:pPr>
+      <w:rPr>
+        <w:rFonts w:ascii="Courier New" w:hAnsi="Courier New" w:cs="Courier New" w:hint="default"/>
+      </w:rPr>
+    </w:lvl>
+    <w:lvl w:ilvl="8" w:tplc="04090005" w:tentative="1">
+      <w:start w:val="1"/>
+      <w:numFmt w:val="bullet"/>
+      <w:lvlText w:val=""/>
+      <w:lvlJc w:val="left"/>
+      <w:pPr>
+        <w:ind w:left="6480" w:hanging="360"/>
+      </w:pPr>
+      <w:rPr>
+        <w:rFonts w:ascii="Wingdings" w:hAnsi="Wingdings" w:hint="default"/>
+      </w:rPr>
+    </w:lvl>
+  </w:abstractNum>
+  <w:abstractNum w:abstractNumId="3">
+    <w:nsid w:val="58476455"/>
+    <w:multiLevelType w:val="hybridMultilevel"/>
+    <w:tmpl w:val="DD3CE810"/>
+    <w:lvl w:ilvl="0" w:tplc="04090001">
+      <w:start w:val="1"/>
+      <w:numFmt w:val="bullet"/>
+      <w:lvlText w:val=""/>
+      <w:lvlJc w:val="left"/>
+      <w:pPr>
+        <w:ind w:left="720" w:hanging="360"/>
+      </w:pPr>
+      <w:rPr>
+        <w:rFonts w:ascii="Symbol" w:hAnsi="Symbol" w:hint="default"/>
+      </w:rPr>
+    </w:lvl>
+    <w:lvl w:ilvl="1" w:tplc="04090003" w:tentative="1">
+      <w:start w:val="1"/>
+      <w:numFmt w:val="bullet"/>
+      <w:lvlText w:val="o"/>
+      <w:lvlJc w:val="left"/>
+      <w:pPr>
+        <w:ind w:left="1440" w:hanging="360"/>
+      </w:pPr>
+      <w:rPr>
+        <w:rFonts w:ascii="Courier New" w:hAnsi="Courier New" w:cs="Courier New" w:hint="default"/>
+      </w:rPr>
+    </w:lvl>
+    <w:lvl w:ilvl="2" w:tplc="04090005" w:tentative="1">
+      <w:start w:val="1"/>
+      <w:numFmt w:val="bullet"/>
+      <w:lvlText w:val=""/>
+      <w:lvlJc w:val="left"/>
+      <w:pPr>
+        <w:ind w:left="2160" w:hanging="360"/>
+      </w:pPr>
+      <w:rPr>
+        <w:rFonts w:ascii="Wingdings" w:hAnsi="Wingdings" w:hint="default"/>
+      </w:rPr>
+    </w:lvl>
+    <w:lvl w:ilvl="3" w:tplc="04090001" w:tentative="1">
+      <w:start w:val="1"/>
+      <w:numFmt w:val="bullet"/>
+      <w:lvlText w:val=""/>
+      <w:lvlJc w:val="left"/>
+      <w:pPr>
+        <w:ind w:left="2880" w:hanging="360"/>
+      </w:pPr>
+      <w:rPr>
+        <w:rFonts w:ascii="Symbol" w:hAnsi="Symbol" w:hint="default"/>
+      </w:rPr>
+    </w:lvl>
+    <w:lvl w:ilvl="4" w:tplc="04090003" w:tentative="1">
+      <w:start w:val="1"/>
+      <w:numFmt w:val="bullet"/>
+      <w:lvlText w:val="o"/>
+      <w:lvlJc w:val="left"/>
+      <w:pPr>
+        <w:ind w:left="3600" w:hanging="360"/>
+      </w:pPr>
+      <w:rPr>
+        <w:rFonts w:ascii="Courier New" w:hAnsi="Courier New" w:cs="Courier New" w:hint="default"/>
+      </w:rPr>
+    </w:lvl>
+    <w:lvl w:ilvl="5" w:tplc="04090005" w:tentative="1">
+      <w:start w:val="1"/>
+      <w:numFmt w:val="bullet"/>
+      <w:lvlText w:val=""/>
+      <w:lvlJc w:val="left"/>
+      <w:pPr>
+        <w:ind w:left="4320" w:hanging="360"/>
+      </w:pPr>
+      <w:rPr>
+        <w:rFonts w:ascii="Wingdings" w:hAnsi="Wingdings" w:hint="default"/>
+      </w:rPr>
+    </w:lvl>
+    <w:lvl w:ilvl="6" w:tplc="04090001" w:tentative="1">
+      <w:start w:val="1"/>
+      <w:numFmt w:val="bullet"/>
+      <w:lvlText w:val=""/>
+      <w:lvlJc w:val="left"/>
+      <w:pPr>
+        <w:ind w:left="5040" w:hanging="360"/>
+      </w:pPr>
+      <w:rPr>
+        <w:rFonts w:ascii="Symbol" w:hAnsi="Symbol" w:hint="default"/>
+      </w:rPr>
+    </w:lvl>
+    <w:lvl w:ilvl="7" w:tplc="04090003" w:tentative="1">
+      <w:start w:val="1"/>
+      <w:numFmt w:val="bullet"/>
+      <w:lvlText w:val="o"/>
+      <w:lvlJc w:val="left"/>
+      <w:pPr>
+        <w:ind w:left="5760" w:hanging="360"/>
+      </w:pPr>
+      <w:rPr>
+        <w:rFonts w:ascii="Courier New" w:hAnsi="Courier New" w:cs="Courier New" w:hint="default"/>
+      </w:rPr>
+    </w:lvl>
+    <w:lvl w:ilvl="8" w:tplc="04090005" w:tentative="1">
+      <w:start w:val="1"/>
+      <w:numFmt w:val="bullet"/>
+      <w:lvlText w:val=""/>
+      <w:lvlJc w:val="left"/>
+      <w:pPr>
+        <w:ind w:left="6480" w:hanging="360"/>
+      </w:pPr>
+      <w:rPr>
+        <w:rFonts w:ascii="Wingdings" w:hAnsi="Wingdings" w:hint="default"/>
+      </w:rPr>
+    </w:lvl>
+  </w:abstractNum>
+  <w:num w:numId="1">
+    <w:abstractNumId w:val="3"/>
+  </w:num>
+  <w:num w:numId="2">
+    <w:abstractNumId w:val="1"/>
+  </w:num>
+  <w:num w:numId="3">
+    <w:abstractNumId w:val="2"/>
+  </w:num>
+  <w:num w:numId="4">
+    <w:abstractNumId w:val="0"/>
+  </w:num>
+</w:numbering>
 </file>
 
 <file path=word/styles.xml><?xml version="1.0" encoding="utf-8"?>
@@ -551,6 +1146,28 @@
       <w:szCs w:val="26"/>
     </w:rPr>
   </w:style>
+  <w:style w:type="paragraph" w:styleId="Heading3">
+    <w:name w:val="heading 3"/>
+    <w:basedOn w:val="Normal"/>
+    <w:next w:val="Normal"/>
+    <w:link w:val="Heading3Char"/>
+    <w:uiPriority w:val="9"/>
+    <w:unhideWhenUsed/>
+    <w:qFormat/>
+    <w:rsid w:val="002C58B2"/>
+    <w:pPr>
+      <w:keepNext/>
+      <w:keepLines/>
+      <w:spacing w:before="200" w:after="0"/>
+      <w:outlineLvl w:val="2"/>
+    </w:pPr>
+    <w:rPr>
+      <w:rFonts w:asciiTheme="majorHAnsi" w:eastAsiaTheme="majorEastAsia" w:hAnsiTheme="majorHAnsi" w:cstheme="majorBidi"/>
+      <w:b/>
+      <w:bCs/>
+      <w:color w:val="4F81BD" w:themeColor="accent1"/>
+    </w:rPr>
+  </w:style>
   <w:style w:type="character" w:default="1" w:styleId="DefaultParagraphFont">
     <w:name w:val="Default Paragraph Font"/>
     <w:uiPriority w:val="1"/>
@@ -607,6 +1224,30 @@
       <w:sz w:val="26"/>
       <w:szCs w:val="26"/>
     </w:rPr>
+  </w:style>
+  <w:style w:type="character" w:customStyle="1" w:styleId="Heading3Char">
+    <w:name w:val="Heading 3 Char"/>
+    <w:basedOn w:val="DefaultParagraphFont"/>
+    <w:link w:val="Heading3"/>
+    <w:uiPriority w:val="9"/>
+    <w:rsid w:val="002C58B2"/>
+    <w:rPr>
+      <w:rFonts w:asciiTheme="majorHAnsi" w:eastAsiaTheme="majorEastAsia" w:hAnsiTheme="majorHAnsi" w:cstheme="majorBidi"/>
+      <w:b/>
+      <w:bCs/>
+      <w:color w:val="4F81BD" w:themeColor="accent1"/>
+    </w:rPr>
+  </w:style>
+  <w:style w:type="paragraph" w:styleId="ListParagraph">
+    <w:name w:val="List Paragraph"/>
+    <w:basedOn w:val="Normal"/>
+    <w:uiPriority w:val="34"/>
+    <w:qFormat/>
+    <w:rsid w:val="002C58B2"/>
+    <w:pPr>
+      <w:ind w:left="720"/>
+      <w:contextualSpacing/>
+    </w:pPr>
   </w:style>
 </w:styles>
 </file>
@@ -818,6 +1459,28 @@
       <w:szCs w:val="26"/>
     </w:rPr>
   </w:style>
+  <w:style w:type="paragraph" w:styleId="Heading3">
+    <w:name w:val="heading 3"/>
+    <w:basedOn w:val="Normal"/>
+    <w:next w:val="Normal"/>
+    <w:link w:val="Heading3Char"/>
+    <w:uiPriority w:val="9"/>
+    <w:unhideWhenUsed/>
+    <w:qFormat/>
+    <w:rsid w:val="002C58B2"/>
+    <w:pPr>
+      <w:keepNext/>
+      <w:keepLines/>
+      <w:spacing w:before="200" w:after="0"/>
+      <w:outlineLvl w:val="2"/>
+    </w:pPr>
+    <w:rPr>
+      <w:rFonts w:asciiTheme="majorHAnsi" w:eastAsiaTheme="majorEastAsia" w:hAnsiTheme="majorHAnsi" w:cstheme="majorBidi"/>
+      <w:b/>
+      <w:bCs/>
+      <w:color w:val="4F81BD" w:themeColor="accent1"/>
+    </w:rPr>
+  </w:style>
   <w:style w:type="character" w:default="1" w:styleId="DefaultParagraphFont">
     <w:name w:val="Default Paragraph Font"/>
     <w:uiPriority w:val="1"/>
@@ -874,6 +1537,30 @@
       <w:sz w:val="26"/>
       <w:szCs w:val="26"/>
     </w:rPr>
+  </w:style>
+  <w:style w:type="character" w:customStyle="1" w:styleId="Heading3Char">
+    <w:name w:val="Heading 3 Char"/>
+    <w:basedOn w:val="DefaultParagraphFont"/>
+    <w:link w:val="Heading3"/>
+    <w:uiPriority w:val="9"/>
+    <w:rsid w:val="002C58B2"/>
+    <w:rPr>
+      <w:rFonts w:asciiTheme="majorHAnsi" w:eastAsiaTheme="majorEastAsia" w:hAnsiTheme="majorHAnsi" w:cstheme="majorBidi"/>
+      <w:b/>
+      <w:bCs/>
+      <w:color w:val="4F81BD" w:themeColor="accent1"/>
+    </w:rPr>
+  </w:style>
+  <w:style w:type="paragraph" w:styleId="ListParagraph">
+    <w:name w:val="List Paragraph"/>
+    <w:basedOn w:val="Normal"/>
+    <w:uiPriority w:val="34"/>
+    <w:qFormat/>
+    <w:rsid w:val="002C58B2"/>
+    <w:pPr>
+      <w:ind w:left="720"/>
+      <w:contextualSpacing/>
+    </w:pPr>
   </w:style>
 </w:styles>
 </file>

</xml_diff>

<commit_message>
Finished project proposal, mostly.
</commit_message>
<xml_diff>
--- a/Project_Proposal.docx
+++ b/Project_Proposal.docx
@@ -273,7 +273,13 @@
         <w:t xml:space="preserve"> We chose Python because it is easier to write code in, which means we can focus on </w:t>
       </w:r>
       <w:r>
-        <w:t>ensuring that our implementation is correct and writing a wide variety of tests.</w:t>
+        <w:t>ensuring that our implementation is correct and</w:t>
+      </w:r>
+      <w:r>
+        <w:t xml:space="preserve"> on</w:t>
+      </w:r>
+      <w:r>
+        <w:t xml:space="preserve"> writing a wide variety of tests.</w:t>
       </w:r>
     </w:p>
     <w:p>
@@ -281,21 +287,125 @@
         <w:pStyle w:val="Heading2"/>
       </w:pPr>
       <w:r>
-        <w:t>Time</w:t>
-      </w:r>
-      <w:r>
-        <w:t>line</w:t>
-      </w:r>
-    </w:p>
-    <w:p>
-      <w:r>
-        <w:t>Our pla</w:t>
-      </w:r>
-      <w:r>
-        <w:t>nned timeline is as follows:</w:t>
+        <w:t>Report Features</w:t>
+      </w:r>
+    </w:p>
+    <w:p>
+      <w:r>
+        <w:t>The features</w:t>
+      </w:r>
+      <w:r>
+        <w:t xml:space="preserve"> that</w:t>
+      </w:r>
+      <w:r>
+        <w:t xml:space="preserve"> we plan to include as part of our report are as follows:</w:t>
+      </w:r>
+    </w:p>
+    <w:p>
+      <w:pPr>
+        <w:pStyle w:val="ListParagraph"/>
+        <w:numPr>
+          <w:ilvl w:val="0"/>
+          <w:numId w:val="5"/>
+        </w:numPr>
+      </w:pPr>
+      <w:r>
+        <w:t xml:space="preserve">Raw aggregated </w:t>
+      </w:r>
+      <w:r>
+        <w:t xml:space="preserve">and </w:t>
+      </w:r>
+      <w:r>
+        <w:t>averaged time data on execution times for each sorting algorithm.</w:t>
+      </w:r>
+    </w:p>
+    <w:p>
+      <w:pPr>
+        <w:pStyle w:val="ListParagraph"/>
+        <w:numPr>
+          <w:ilvl w:val="0"/>
+          <w:numId w:val="5"/>
+        </w:numPr>
+      </w:pPr>
+      <w:r>
+        <w:t>Execution time with respect to the number ‘n’ of elements to be sorted for each sorting algorithm.</w:t>
+      </w:r>
+    </w:p>
+    <w:p>
+      <w:pPr>
+        <w:pStyle w:val="ListParagraph"/>
+        <w:numPr>
+          <w:ilvl w:val="0"/>
+          <w:numId w:val="5"/>
+        </w:numPr>
+      </w:pPr>
+      <w:r>
+        <w:t>Comparison of best case, worst case</w:t>
+      </w:r>
+      <w:r>
+        <w:t>,</w:t>
+      </w:r>
+      <w:r>
+        <w:t xml:space="preserve"> and average case</w:t>
+      </w:r>
+      <w:r>
+        <w:t xml:space="preserve"> execution</w:t>
+      </w:r>
+      <w:r>
+        <w:t xml:space="preserve"> times for each sorting algorithm individually</w:t>
+      </w:r>
+      <w:r>
+        <w:t>, as well as against the other algorithms</w:t>
+      </w:r>
+      <w:r>
+        <w:t>.</w:t>
+      </w:r>
+    </w:p>
+    <w:p>
+      <w:pPr>
+        <w:pStyle w:val="ListParagraph"/>
+        <w:numPr>
+          <w:ilvl w:val="0"/>
+          <w:numId w:val="5"/>
+        </w:numPr>
+      </w:pPr>
+      <w:r>
+        <w:t>Comparison of best case, worst case, and average case execution times for each sorting algorithm against expected values given by their big-O complexity.</w:t>
+      </w:r>
+    </w:p>
+    <w:p>
+      <w:pPr>
+        <w:pStyle w:val="ListParagraph"/>
+        <w:numPr>
+          <w:ilvl w:val="0"/>
+          <w:numId w:val="5"/>
+        </w:numPr>
+      </w:pPr>
+      <w:r>
+        <w:lastRenderedPageBreak/>
+        <w:t>Graphs of time data for the algorithms based on the size of the input and characteristics of the input lists.</w:t>
       </w:r>
       <w:bookmarkStart w:id="0" w:name="_GoBack"/>
       <w:bookmarkEnd w:id="0"/>
+    </w:p>
+    <w:p>
+      <w:pPr>
+        <w:pStyle w:val="Heading2"/>
+      </w:pPr>
+      <w:r>
+        <w:t>Time</w:t>
+      </w:r>
+      <w:r>
+        <w:t>line</w:t>
+      </w:r>
+    </w:p>
+    <w:p>
+      <w:r>
+        <w:t>Our pla</w:t>
+      </w:r>
+      <w:r>
+        <w:t>nned timeline is as follows:</w:t>
+      </w:r>
     </w:p>
     <w:p>
       <w:pPr>
@@ -376,10 +486,7 @@
         <w:t xml:space="preserve"> </w:t>
       </w:r>
       <w:r>
-        <w:t>and verify correctness</w:t>
-      </w:r>
-      <w:r>
-        <w:t>.</w:t>
+        <w:t>and verify correctness.</w:t>
       </w:r>
     </w:p>
     <w:p>
@@ -397,10 +504,7 @@
         <w:t xml:space="preserve"> </w:t>
       </w:r>
       <w:r>
-        <w:t>and verify correctness</w:t>
-      </w:r>
-      <w:r>
-        <w:t>.</w:t>
+        <w:t>and verify correctness.</w:t>
       </w:r>
     </w:p>
     <w:p>
@@ -412,7 +516,6 @@
         </w:numPr>
       </w:pPr>
       <w:r>
-        <w:lastRenderedPageBreak/>
         <w:t>Implement code to collect metrics and data about execution time in Heapsort and Quicksort.</w:t>
       </w:r>
     </w:p>
@@ -699,6 +802,119 @@
     </w:lvl>
   </w:abstractNum>
   <w:abstractNum w:abstractNumId="2">
+    <w:nsid w:val="3A807956"/>
+    <w:multiLevelType w:val="hybridMultilevel"/>
+    <w:tmpl w:val="56429C14"/>
+    <w:lvl w:ilvl="0" w:tplc="04090001">
+      <w:start w:val="1"/>
+      <w:numFmt w:val="bullet"/>
+      <w:lvlText w:val=""/>
+      <w:lvlJc w:val="left"/>
+      <w:pPr>
+        <w:ind w:left="720" w:hanging="360"/>
+      </w:pPr>
+      <w:rPr>
+        <w:rFonts w:ascii="Symbol" w:hAnsi="Symbol" w:hint="default"/>
+      </w:rPr>
+    </w:lvl>
+    <w:lvl w:ilvl="1" w:tplc="04090003">
+      <w:start w:val="1"/>
+      <w:numFmt w:val="bullet"/>
+      <w:lvlText w:val="o"/>
+      <w:lvlJc w:val="left"/>
+      <w:pPr>
+        <w:ind w:left="1440" w:hanging="360"/>
+      </w:pPr>
+      <w:rPr>
+        <w:rFonts w:ascii="Courier New" w:hAnsi="Courier New" w:cs="Courier New" w:hint="default"/>
+      </w:rPr>
+    </w:lvl>
+    <w:lvl w:ilvl="2" w:tplc="04090005" w:tentative="1">
+      <w:start w:val="1"/>
+      <w:numFmt w:val="bullet"/>
+      <w:lvlText w:val=""/>
+      <w:lvlJc w:val="left"/>
+      <w:pPr>
+        <w:ind w:left="2160" w:hanging="360"/>
+      </w:pPr>
+      <w:rPr>
+        <w:rFonts w:ascii="Wingdings" w:hAnsi="Wingdings" w:hint="default"/>
+      </w:rPr>
+    </w:lvl>
+    <w:lvl w:ilvl="3" w:tplc="04090001" w:tentative="1">
+      <w:start w:val="1"/>
+      <w:numFmt w:val="bullet"/>
+      <w:lvlText w:val=""/>
+      <w:lvlJc w:val="left"/>
+      <w:pPr>
+        <w:ind w:left="2880" w:hanging="360"/>
+      </w:pPr>
+      <w:rPr>
+        <w:rFonts w:ascii="Symbol" w:hAnsi="Symbol" w:hint="default"/>
+      </w:rPr>
+    </w:lvl>
+    <w:lvl w:ilvl="4" w:tplc="04090003" w:tentative="1">
+      <w:start w:val="1"/>
+      <w:numFmt w:val="bullet"/>
+      <w:lvlText w:val="o"/>
+      <w:lvlJc w:val="left"/>
+      <w:pPr>
+        <w:ind w:left="3600" w:hanging="360"/>
+      </w:pPr>
+      <w:rPr>
+        <w:rFonts w:ascii="Courier New" w:hAnsi="Courier New" w:cs="Courier New" w:hint="default"/>
+      </w:rPr>
+    </w:lvl>
+    <w:lvl w:ilvl="5" w:tplc="04090005" w:tentative="1">
+      <w:start w:val="1"/>
+      <w:numFmt w:val="bullet"/>
+      <w:lvlText w:val=""/>
+      <w:lvlJc w:val="left"/>
+      <w:pPr>
+        <w:ind w:left="4320" w:hanging="360"/>
+      </w:pPr>
+      <w:rPr>
+        <w:rFonts w:ascii="Wingdings" w:hAnsi="Wingdings" w:hint="default"/>
+      </w:rPr>
+    </w:lvl>
+    <w:lvl w:ilvl="6" w:tplc="04090001" w:tentative="1">
+      <w:start w:val="1"/>
+      <w:numFmt w:val="bullet"/>
+      <w:lvlText w:val=""/>
+      <w:lvlJc w:val="left"/>
+      <w:pPr>
+        <w:ind w:left="5040" w:hanging="360"/>
+      </w:pPr>
+      <w:rPr>
+        <w:rFonts w:ascii="Symbol" w:hAnsi="Symbol" w:hint="default"/>
+      </w:rPr>
+    </w:lvl>
+    <w:lvl w:ilvl="7" w:tplc="04090003" w:tentative="1">
+      <w:start w:val="1"/>
+      <w:numFmt w:val="bullet"/>
+      <w:lvlText w:val="o"/>
+      <w:lvlJc w:val="left"/>
+      <w:pPr>
+        <w:ind w:left="5760" w:hanging="360"/>
+      </w:pPr>
+      <w:rPr>
+        <w:rFonts w:ascii="Courier New" w:hAnsi="Courier New" w:cs="Courier New" w:hint="default"/>
+      </w:rPr>
+    </w:lvl>
+    <w:lvl w:ilvl="8" w:tplc="04090005" w:tentative="1">
+      <w:start w:val="1"/>
+      <w:numFmt w:val="bullet"/>
+      <w:lvlText w:val=""/>
+      <w:lvlJc w:val="left"/>
+      <w:pPr>
+        <w:ind w:left="6480" w:hanging="360"/>
+      </w:pPr>
+      <w:rPr>
+        <w:rFonts w:ascii="Wingdings" w:hAnsi="Wingdings" w:hint="default"/>
+      </w:rPr>
+    </w:lvl>
+  </w:abstractNum>
+  <w:abstractNum w:abstractNumId="3">
     <w:nsid w:val="41911AB6"/>
     <w:multiLevelType w:val="hybridMultilevel"/>
     <w:tmpl w:val="DFE4EC7A"/>
@@ -811,7 +1027,7 @@
       </w:rPr>
     </w:lvl>
   </w:abstractNum>
-  <w:abstractNum w:abstractNumId="3">
+  <w:abstractNum w:abstractNumId="4">
     <w:nsid w:val="58476455"/>
     <w:multiLevelType w:val="hybridMultilevel"/>
     <w:tmpl w:val="DD3CE810"/>
@@ -925,16 +1141,19 @@
     </w:lvl>
   </w:abstractNum>
   <w:num w:numId="1">
-    <w:abstractNumId w:val="3"/>
+    <w:abstractNumId w:val="4"/>
   </w:num>
   <w:num w:numId="2">
     <w:abstractNumId w:val="1"/>
   </w:num>
   <w:num w:numId="3">
-    <w:abstractNumId w:val="2"/>
+    <w:abstractNumId w:val="3"/>
   </w:num>
   <w:num w:numId="4">
     <w:abstractNumId w:val="0"/>
+  </w:num>
+  <w:num w:numId="5">
+    <w:abstractNumId w:val="2"/>
   </w:num>
 </w:numbering>
 </file>

</xml_diff>